<commit_message>
Inserção do questionário que foi utilizado no final do projeto.
</commit_message>
<xml_diff>
--- a/Projeto TCC_LICENCIATURA/Questionário do TCC.docx
+++ b/Projeto TCC_LICENCIATURA/Questionário do TCC.docx
@@ -3,8 +3,885 @@
 <w:document xmlns:wpc="http://schemas.microsoft.com/office/word/2010/wordprocessingCanvas" xmlns:mc="http://schemas.openxmlformats.org/markup-compatibility/2006" xmlns:o="urn:schemas-microsoft-com:office:office" xmlns:r="http://schemas.openxmlformats.org/officeDocument/2006/relationships" xmlns:m="http://schemas.openxmlformats.org/officeDocument/2006/math" xmlns:v="urn:schemas-microsoft-com:vml" xmlns:wp14="http://schemas.microsoft.com/office/word/2010/wordprocessingDrawing" xmlns:wp="http://schemas.openxmlformats.org/drawingml/2006/wordprocessingDrawing" xmlns:w10="urn:schemas-microsoft-com:office:word" xmlns:w="http://schemas.openxmlformats.org/wordprocessingml/2006/main" xmlns:w14="http://schemas.microsoft.com/office/word/2010/wordml" xmlns:w15="http://schemas.microsoft.com/office/word/2012/wordml" xmlns:wpg="http://schemas.microsoft.com/office/word/2010/wordprocessingGroup" xmlns:wpi="http://schemas.microsoft.com/office/word/2010/wordprocessingInk" xmlns:wne="http://schemas.microsoft.com/office/word/2006/wordml" xmlns:wps="http://schemas.microsoft.com/office/word/2010/wordprocessingShape" mc:Ignorable="w14 w15 wp14">
   <w:body>
     <w:p>
-      <w:r>
-        <w:t>Questionário do TCC</w:t>
+      <w:pPr>
+        <w:jc w:val="both"/>
+        <w:rPr>
+          <w:rFonts w:ascii="Times New Roman" w:hAnsi="Times New Roman" w:cs="Times New Roman"/>
+          <w:b/>
+          <w:sz w:val="24"/>
+          <w:szCs w:val="24"/>
+        </w:rPr>
+      </w:pPr>
+      <w:r>
+        <w:rPr>
+          <w:rFonts w:ascii="Times New Roman" w:hAnsi="Times New Roman" w:cs="Times New Roman"/>
+          <w:b/>
+          <w:sz w:val="24"/>
+          <w:szCs w:val="24"/>
+        </w:rPr>
+        <w:t>Apêndice 1</w:t>
+      </w:r>
+    </w:p>
+    <w:p>
+      <w:pPr>
+        <w:jc w:val="both"/>
+        <w:rPr>
+          <w:rFonts w:ascii="Times New Roman" w:hAnsi="Times New Roman" w:cs="Times New Roman"/>
+          <w:b/>
+          <w:sz w:val="24"/>
+          <w:szCs w:val="24"/>
+        </w:rPr>
+      </w:pPr>
+    </w:p>
+    <w:p>
+      <w:pPr>
+        <w:jc w:val="both"/>
+        <w:rPr>
+          <w:rFonts w:ascii="Times New Roman" w:hAnsi="Times New Roman" w:cs="Times New Roman"/>
+          <w:b/>
+          <w:sz w:val="24"/>
+          <w:szCs w:val="24"/>
+        </w:rPr>
+      </w:pPr>
+      <w:r>
+        <w:rPr>
+          <w:rFonts w:ascii="Times New Roman" w:hAnsi="Times New Roman" w:cs="Times New Roman"/>
+          <w:b/>
+          <w:sz w:val="24"/>
+          <w:szCs w:val="24"/>
+        </w:rPr>
+        <w:t>Questionário</w:t>
+      </w:r>
+    </w:p>
+    <w:p>
+      <w:pPr>
+        <w:jc w:val="both"/>
+        <w:rPr>
+          <w:rFonts w:ascii="Times New Roman" w:hAnsi="Times New Roman" w:cs="Times New Roman"/>
+          <w:b/>
+          <w:sz w:val="24"/>
+          <w:szCs w:val="24"/>
+        </w:rPr>
+      </w:pPr>
+    </w:p>
+    <w:p>
+      <w:pPr>
+        <w:pStyle w:val="PargrafodaLista"/>
+        <w:numPr>
+          <w:ilvl w:val="0"/>
+          <w:numId w:val="1"/>
+        </w:numPr>
+        <w:rPr>
+          <w:rFonts w:ascii="Times New Roman" w:hAnsi="Times New Roman" w:cs="Times New Roman"/>
+          <w:b/>
+          <w:sz w:val="24"/>
+          <w:szCs w:val="24"/>
+        </w:rPr>
+      </w:pPr>
+      <w:r>
+        <w:rPr>
+          <w:rFonts w:ascii="Times New Roman" w:hAnsi="Times New Roman" w:cs="Times New Roman"/>
+          <w:b/>
+          <w:sz w:val="24"/>
+          <w:szCs w:val="24"/>
+        </w:rPr>
+        <w:t xml:space="preserve">Qual sua idade? </w:t>
+      </w:r>
+    </w:p>
+    <w:p>
+      <w:pPr>
+        <w:ind w:left="360"/>
+        <w:rPr>
+          <w:rFonts w:ascii="Times New Roman" w:hAnsi="Times New Roman" w:cs="Times New Roman"/>
+          <w:b/>
+          <w:sz w:val="24"/>
+          <w:szCs w:val="24"/>
+        </w:rPr>
+      </w:pPr>
+      <w:r>
+        <w:rPr>
+          <w:rFonts w:ascii="Times New Roman" w:hAnsi="Times New Roman" w:cs="Times New Roman"/>
+          <w:b/>
+          <w:sz w:val="24"/>
+          <w:szCs w:val="24"/>
+        </w:rPr>
+        <w:t>_______________________________________________________________</w:t>
+      </w:r>
+    </w:p>
+    <w:p>
+      <w:pPr>
+        <w:pStyle w:val="Default"/>
+        <w:numPr>
+          <w:ilvl w:val="0"/>
+          <w:numId w:val="1"/>
+        </w:numPr>
+        <w:rPr>
+          <w:b/>
+          <w:color w:val="auto"/>
+        </w:rPr>
+      </w:pPr>
+      <w:r>
+        <w:rPr>
+          <w:b/>
+          <w:bCs/>
+          <w:color w:val="auto"/>
+        </w:rPr>
+        <w:t xml:space="preserve">Qual a disciplina escolar você mais gosta? Por quê? </w:t>
+      </w:r>
+    </w:p>
+    <w:p>
+      <w:pPr>
+        <w:pStyle w:val="Default"/>
+        <w:ind w:left="720"/>
+        <w:rPr>
+          <w:b/>
+          <w:bCs/>
+          <w:color w:val="auto"/>
+        </w:rPr>
+      </w:pPr>
+      <w:r>
+        <w:rPr>
+          <w:b/>
+          <w:bCs/>
+          <w:color w:val="auto"/>
+        </w:rPr>
+        <w:t>___________________________________________________________________________________________________________________________________________________________________________________________________________________________________________________________________________________________________________________________</w:t>
+      </w:r>
+    </w:p>
+    <w:p>
+      <w:pPr>
+        <w:pStyle w:val="Default"/>
+        <w:rPr>
+          <w:b/>
+          <w:bCs/>
+          <w:color w:val="auto"/>
+        </w:rPr>
+      </w:pPr>
+    </w:p>
+    <w:p>
+      <w:pPr>
+        <w:pStyle w:val="Default"/>
+        <w:rPr>
+          <w:b/>
+          <w:color w:val="auto"/>
+        </w:rPr>
+      </w:pPr>
+    </w:p>
+    <w:p>
+      <w:pPr>
+        <w:pStyle w:val="Default"/>
+        <w:numPr>
+          <w:ilvl w:val="0"/>
+          <w:numId w:val="1"/>
+        </w:numPr>
+        <w:pBdr>
+          <w:bottom w:val="single" w:sz="12" w:space="1" w:color="auto"/>
+        </w:pBdr>
+        <w:rPr>
+          <w:b/>
+          <w:bCs/>
+          <w:color w:val="auto"/>
+        </w:rPr>
+      </w:pPr>
+      <w:r>
+        <w:rPr>
+          <w:b/>
+          <w:bCs/>
+          <w:color w:val="auto"/>
+        </w:rPr>
+        <w:t xml:space="preserve">Você considera importante estudar biologia?      </w:t>
+      </w:r>
+      <w:proofErr w:type="gramStart"/>
+      <w:r>
+        <w:rPr>
+          <w:b/>
+          <w:bCs/>
+          <w:color w:val="auto"/>
+        </w:rPr>
+        <w:t>Sim  (</w:t>
+      </w:r>
+      <w:proofErr w:type="gramEnd"/>
+      <w:r>
+        <w:rPr>
+          <w:b/>
+          <w:bCs/>
+          <w:color w:val="auto"/>
+        </w:rPr>
+        <w:t xml:space="preserve">    )        Não (    ) </w:t>
+      </w:r>
+    </w:p>
+    <w:p>
+      <w:pPr>
+        <w:pStyle w:val="Default"/>
+        <w:pBdr>
+          <w:bottom w:val="single" w:sz="12" w:space="1" w:color="auto"/>
+        </w:pBdr>
+        <w:ind w:left="360"/>
+        <w:rPr>
+          <w:b/>
+          <w:bCs/>
+          <w:color w:val="auto"/>
+        </w:rPr>
+      </w:pPr>
+      <w:r>
+        <w:rPr>
+          <w:b/>
+          <w:bCs/>
+          <w:color w:val="auto"/>
+        </w:rPr>
+        <w:t xml:space="preserve">           </w:t>
+      </w:r>
+    </w:p>
+    <w:p>
+      <w:pPr>
+        <w:pStyle w:val="Default"/>
+        <w:pBdr>
+          <w:bottom w:val="single" w:sz="12" w:space="1" w:color="auto"/>
+        </w:pBdr>
+        <w:ind w:left="360"/>
+        <w:rPr>
+          <w:b/>
+          <w:bCs/>
+          <w:color w:val="auto"/>
+        </w:rPr>
+      </w:pPr>
+    </w:p>
+    <w:p>
+      <w:pPr>
+        <w:pStyle w:val="Default"/>
+        <w:numPr>
+          <w:ilvl w:val="0"/>
+          <w:numId w:val="1"/>
+        </w:numPr>
+        <w:pBdr>
+          <w:bottom w:val="single" w:sz="12" w:space="1" w:color="auto"/>
+        </w:pBdr>
+        <w:ind w:left="360"/>
+        <w:rPr>
+          <w:b/>
+          <w:bCs/>
+          <w:color w:val="auto"/>
+        </w:rPr>
+      </w:pPr>
+      <w:r>
+        <w:rPr>
+          <w:b/>
+          <w:bCs/>
+          <w:color w:val="auto"/>
+        </w:rPr>
+        <w:t xml:space="preserve">Você já teve aulas sobre vírus, bactérias e parasitas?  Sim </w:t>
+      </w:r>
+      <w:proofErr w:type="gramStart"/>
+      <w:r>
+        <w:rPr>
+          <w:b/>
+          <w:bCs/>
+          <w:color w:val="auto"/>
+        </w:rPr>
+        <w:t xml:space="preserve">(  </w:t>
+      </w:r>
+      <w:proofErr w:type="gramEnd"/>
+      <w:r>
+        <w:rPr>
+          <w:b/>
+          <w:bCs/>
+          <w:color w:val="auto"/>
+        </w:rPr>
+        <w:t xml:space="preserve"> )  Não (   ) </w:t>
+      </w:r>
+    </w:p>
+    <w:p>
+      <w:pPr>
+        <w:pStyle w:val="Default"/>
+        <w:pBdr>
+          <w:bottom w:val="single" w:sz="12" w:space="1" w:color="auto"/>
+        </w:pBdr>
+        <w:rPr>
+          <w:b/>
+          <w:bCs/>
+          <w:color w:val="auto"/>
+        </w:rPr>
+      </w:pPr>
+    </w:p>
+    <w:p>
+      <w:pPr>
+        <w:pStyle w:val="Default"/>
+        <w:numPr>
+          <w:ilvl w:val="0"/>
+          <w:numId w:val="1"/>
+        </w:numPr>
+        <w:pBdr>
+          <w:bottom w:val="single" w:sz="12" w:space="1" w:color="auto"/>
+        </w:pBdr>
+        <w:ind w:left="360"/>
+        <w:rPr>
+          <w:b/>
+          <w:bCs/>
+          <w:color w:val="auto"/>
+        </w:rPr>
+      </w:pPr>
+      <w:r>
+        <w:rPr>
+          <w:b/>
+          <w:bCs/>
+          <w:color w:val="auto"/>
+        </w:rPr>
+        <w:t xml:space="preserve">Você gosta de Cinema?     Sim </w:t>
+      </w:r>
+      <w:proofErr w:type="gramStart"/>
+      <w:r>
+        <w:rPr>
+          <w:b/>
+          <w:bCs/>
+          <w:color w:val="auto"/>
+        </w:rPr>
+        <w:t xml:space="preserve">(  </w:t>
+      </w:r>
+      <w:proofErr w:type="gramEnd"/>
+      <w:r>
+        <w:rPr>
+          <w:b/>
+          <w:bCs/>
+          <w:color w:val="auto"/>
+        </w:rPr>
+        <w:t xml:space="preserve">  )    Não (    )</w:t>
+      </w:r>
+    </w:p>
+    <w:p>
+      <w:pPr>
+        <w:pStyle w:val="Default"/>
+        <w:pBdr>
+          <w:bottom w:val="single" w:sz="12" w:space="1" w:color="auto"/>
+        </w:pBdr>
+        <w:rPr>
+          <w:b/>
+          <w:bCs/>
+          <w:color w:val="auto"/>
+        </w:rPr>
+      </w:pPr>
+    </w:p>
+    <w:p>
+      <w:pPr>
+        <w:pStyle w:val="Default"/>
+        <w:numPr>
+          <w:ilvl w:val="0"/>
+          <w:numId w:val="1"/>
+        </w:numPr>
+        <w:pBdr>
+          <w:bottom w:val="single" w:sz="12" w:space="1" w:color="auto"/>
+        </w:pBdr>
+        <w:ind w:left="360"/>
+        <w:rPr>
+          <w:b/>
+          <w:bCs/>
+          <w:color w:val="auto"/>
+        </w:rPr>
+      </w:pPr>
+      <w:r>
+        <w:rPr>
+          <w:b/>
+          <w:bCs/>
+          <w:color w:val="auto"/>
+        </w:rPr>
+        <w:t xml:space="preserve">Você já foi ao Cinema?     </w:t>
+      </w:r>
+      <w:proofErr w:type="gramStart"/>
+      <w:r>
+        <w:rPr>
+          <w:b/>
+          <w:bCs/>
+          <w:color w:val="auto"/>
+        </w:rPr>
+        <w:t>Sim  (</w:t>
+      </w:r>
+      <w:proofErr w:type="gramEnd"/>
+      <w:r>
+        <w:rPr>
+          <w:b/>
+          <w:bCs/>
+          <w:color w:val="auto"/>
+        </w:rPr>
+        <w:t xml:space="preserve">    )   Não (    ) </w:t>
+      </w:r>
+    </w:p>
+    <w:p>
+      <w:pPr>
+        <w:pStyle w:val="Default"/>
+        <w:pBdr>
+          <w:bottom w:val="single" w:sz="12" w:space="1" w:color="auto"/>
+        </w:pBdr>
+        <w:rPr>
+          <w:b/>
+          <w:bCs/>
+          <w:color w:val="auto"/>
+        </w:rPr>
+      </w:pPr>
+      <w:r>
+        <w:rPr>
+          <w:b/>
+          <w:bCs/>
+          <w:color w:val="auto"/>
+        </w:rPr>
+        <w:t xml:space="preserve"> </w:t>
+      </w:r>
+    </w:p>
+    <w:p>
+      <w:pPr>
+        <w:pStyle w:val="Default"/>
+        <w:numPr>
+          <w:ilvl w:val="0"/>
+          <w:numId w:val="1"/>
+        </w:numPr>
+        <w:pBdr>
+          <w:bottom w:val="single" w:sz="12" w:space="1" w:color="auto"/>
+        </w:pBdr>
+        <w:ind w:left="360"/>
+        <w:rPr>
+          <w:b/>
+          <w:bCs/>
+          <w:color w:val="auto"/>
+        </w:rPr>
+      </w:pPr>
+      <w:r>
+        <w:rPr>
+          <w:b/>
+          <w:bCs/>
+          <w:color w:val="auto"/>
+        </w:rPr>
+        <w:t xml:space="preserve">Você tem um gênero de filme preferido?     Sim </w:t>
+      </w:r>
+      <w:proofErr w:type="gramStart"/>
+      <w:r>
+        <w:rPr>
+          <w:b/>
+          <w:bCs/>
+          <w:color w:val="auto"/>
+        </w:rPr>
+        <w:t xml:space="preserve">(  </w:t>
+      </w:r>
+      <w:proofErr w:type="gramEnd"/>
+      <w:r>
+        <w:rPr>
+          <w:b/>
+          <w:bCs/>
+          <w:color w:val="auto"/>
+        </w:rPr>
+        <w:t xml:space="preserve">  )   Não (    ) , Se Sim, qual ?</w:t>
+      </w:r>
+    </w:p>
+    <w:p>
+      <w:pPr>
+        <w:pStyle w:val="Default"/>
+        <w:pBdr>
+          <w:bottom w:val="single" w:sz="12" w:space="1" w:color="auto"/>
+        </w:pBdr>
+        <w:rPr>
+          <w:b/>
+          <w:bCs/>
+          <w:color w:val="auto"/>
+        </w:rPr>
+      </w:pPr>
+    </w:p>
+    <w:p>
+      <w:pPr>
+        <w:pStyle w:val="Default"/>
+        <w:pBdr>
+          <w:bottom w:val="single" w:sz="12" w:space="1" w:color="auto"/>
+        </w:pBdr>
+        <w:rPr>
+          <w:b/>
+          <w:bCs/>
+          <w:color w:val="auto"/>
+        </w:rPr>
+      </w:pPr>
+      <w:r>
+        <w:rPr>
+          <w:b/>
+          <w:bCs/>
+          <w:color w:val="auto"/>
+        </w:rPr>
+        <w:t xml:space="preserve">      </w:t>
+      </w:r>
+      <w:proofErr w:type="gramStart"/>
+      <w:r>
+        <w:rPr>
+          <w:b/>
+          <w:bCs/>
+          <w:color w:val="auto"/>
+        </w:rPr>
+        <w:t xml:space="preserve">(  </w:t>
+      </w:r>
+      <w:proofErr w:type="gramEnd"/>
+      <w:r>
+        <w:rPr>
+          <w:b/>
+          <w:bCs/>
+          <w:color w:val="auto"/>
+        </w:rPr>
+        <w:t xml:space="preserve"> ) Romance</w:t>
+      </w:r>
+    </w:p>
+    <w:p>
+      <w:pPr>
+        <w:pStyle w:val="Default"/>
+        <w:pBdr>
+          <w:bottom w:val="single" w:sz="12" w:space="1" w:color="auto"/>
+        </w:pBdr>
+        <w:rPr>
+          <w:b/>
+          <w:bCs/>
+          <w:color w:val="auto"/>
+        </w:rPr>
+      </w:pPr>
+      <w:r>
+        <w:rPr>
+          <w:b/>
+          <w:bCs/>
+          <w:color w:val="auto"/>
+        </w:rPr>
+        <w:t xml:space="preserve">      </w:t>
+      </w:r>
+      <w:proofErr w:type="gramStart"/>
+      <w:r>
+        <w:rPr>
+          <w:b/>
+          <w:bCs/>
+          <w:color w:val="auto"/>
+        </w:rPr>
+        <w:t xml:space="preserve">(  </w:t>
+      </w:r>
+      <w:proofErr w:type="gramEnd"/>
+      <w:r>
+        <w:rPr>
+          <w:b/>
+          <w:bCs/>
+          <w:color w:val="auto"/>
+        </w:rPr>
+        <w:t xml:space="preserve"> )Comédia</w:t>
+      </w:r>
+    </w:p>
+    <w:p>
+      <w:pPr>
+        <w:pStyle w:val="Default"/>
+        <w:pBdr>
+          <w:bottom w:val="single" w:sz="12" w:space="1" w:color="auto"/>
+        </w:pBdr>
+        <w:rPr>
+          <w:b/>
+          <w:bCs/>
+          <w:color w:val="auto"/>
+        </w:rPr>
+      </w:pPr>
+      <w:r>
+        <w:rPr>
+          <w:b/>
+          <w:bCs/>
+          <w:color w:val="auto"/>
+        </w:rPr>
+        <w:t xml:space="preserve">      </w:t>
+      </w:r>
+      <w:proofErr w:type="gramStart"/>
+      <w:r>
+        <w:rPr>
+          <w:b/>
+          <w:bCs/>
+          <w:color w:val="auto"/>
+        </w:rPr>
+        <w:t xml:space="preserve">(  </w:t>
+      </w:r>
+      <w:proofErr w:type="gramEnd"/>
+      <w:r>
+        <w:rPr>
+          <w:b/>
+          <w:bCs/>
+          <w:color w:val="auto"/>
+        </w:rPr>
+        <w:t xml:space="preserve"> )Drama</w:t>
+      </w:r>
+    </w:p>
+    <w:p>
+      <w:pPr>
+        <w:pStyle w:val="Default"/>
+        <w:pBdr>
+          <w:bottom w:val="single" w:sz="12" w:space="1" w:color="auto"/>
+        </w:pBdr>
+        <w:rPr>
+          <w:b/>
+          <w:bCs/>
+          <w:color w:val="auto"/>
+        </w:rPr>
+      </w:pPr>
+      <w:r>
+        <w:rPr>
+          <w:b/>
+          <w:bCs/>
+          <w:color w:val="auto"/>
+        </w:rPr>
+        <w:t xml:space="preserve">      </w:t>
+      </w:r>
+      <w:proofErr w:type="gramStart"/>
+      <w:r>
+        <w:rPr>
+          <w:b/>
+          <w:bCs/>
+          <w:color w:val="auto"/>
+        </w:rPr>
+        <w:t xml:space="preserve">(  </w:t>
+      </w:r>
+      <w:proofErr w:type="gramEnd"/>
+      <w:r>
+        <w:rPr>
+          <w:b/>
+          <w:bCs/>
+          <w:color w:val="auto"/>
+        </w:rPr>
+        <w:t xml:space="preserve"> )Terror</w:t>
+      </w:r>
+    </w:p>
+    <w:p>
+      <w:pPr>
+        <w:pStyle w:val="Default"/>
+        <w:pBdr>
+          <w:bottom w:val="single" w:sz="12" w:space="1" w:color="auto"/>
+        </w:pBdr>
+        <w:rPr>
+          <w:b/>
+          <w:bCs/>
+          <w:color w:val="auto"/>
+        </w:rPr>
+      </w:pPr>
+      <w:r>
+        <w:rPr>
+          <w:b/>
+          <w:bCs/>
+          <w:color w:val="auto"/>
+        </w:rPr>
+        <w:t xml:space="preserve">      </w:t>
+      </w:r>
+      <w:proofErr w:type="gramStart"/>
+      <w:r>
+        <w:rPr>
+          <w:b/>
+          <w:bCs/>
+          <w:color w:val="auto"/>
+        </w:rPr>
+        <w:t xml:space="preserve">(  </w:t>
+      </w:r>
+      <w:proofErr w:type="gramEnd"/>
+      <w:r>
+        <w:rPr>
+          <w:b/>
+          <w:bCs/>
+          <w:color w:val="auto"/>
+        </w:rPr>
+        <w:t xml:space="preserve"> ) Suspense</w:t>
+      </w:r>
+    </w:p>
+    <w:p>
+      <w:pPr>
+        <w:pStyle w:val="Default"/>
+        <w:pBdr>
+          <w:bottom w:val="single" w:sz="12" w:space="1" w:color="auto"/>
+        </w:pBdr>
+        <w:rPr>
+          <w:b/>
+          <w:bCs/>
+          <w:color w:val="auto"/>
+        </w:rPr>
+      </w:pPr>
+      <w:r>
+        <w:rPr>
+          <w:b/>
+          <w:bCs/>
+          <w:color w:val="auto"/>
+        </w:rPr>
+        <w:t xml:space="preserve">     </w:t>
+      </w:r>
+    </w:p>
+    <w:p>
+      <w:pPr>
+        <w:pStyle w:val="Default"/>
+        <w:numPr>
+          <w:ilvl w:val="0"/>
+          <w:numId w:val="1"/>
+        </w:numPr>
+        <w:pBdr>
+          <w:bottom w:val="single" w:sz="12" w:space="1" w:color="auto"/>
+        </w:pBdr>
+        <w:ind w:left="360"/>
+        <w:rPr>
+          <w:b/>
+          <w:bCs/>
+          <w:color w:val="auto"/>
+        </w:rPr>
+      </w:pPr>
+      <w:r>
+        <w:rPr>
+          <w:b/>
+          <w:bCs/>
+          <w:color w:val="auto"/>
+        </w:rPr>
+        <w:t xml:space="preserve">Você acha que o cinema tem relação com ciência?    Sim </w:t>
+      </w:r>
+      <w:proofErr w:type="gramStart"/>
+      <w:r>
+        <w:rPr>
+          <w:b/>
+          <w:bCs/>
+          <w:color w:val="auto"/>
+        </w:rPr>
+        <w:t xml:space="preserve">(  </w:t>
+      </w:r>
+      <w:proofErr w:type="gramEnd"/>
+      <w:r>
+        <w:rPr>
+          <w:b/>
+          <w:bCs/>
+          <w:color w:val="auto"/>
+        </w:rPr>
+        <w:t xml:space="preserve">  )    Não (    ), Se Sim, Qual relação? </w:t>
+      </w:r>
+    </w:p>
+    <w:p>
+      <w:pPr>
+        <w:pStyle w:val="Default"/>
+        <w:pBdr>
+          <w:bottom w:val="single" w:sz="12" w:space="1" w:color="auto"/>
+        </w:pBdr>
+        <w:rPr>
+          <w:b/>
+          <w:bCs/>
+          <w:color w:val="auto"/>
+        </w:rPr>
+      </w:pPr>
+    </w:p>
+    <w:p>
+      <w:pPr>
+        <w:pStyle w:val="Default"/>
+        <w:numPr>
+          <w:ilvl w:val="0"/>
+          <w:numId w:val="1"/>
+        </w:numPr>
+        <w:pBdr>
+          <w:bottom w:val="single" w:sz="12" w:space="1" w:color="auto"/>
+        </w:pBdr>
+        <w:rPr>
+          <w:b/>
+          <w:bCs/>
+          <w:color w:val="auto"/>
+        </w:rPr>
+      </w:pPr>
+      <w:r>
+        <w:rPr>
+          <w:b/>
+          <w:bCs/>
+          <w:color w:val="auto"/>
+        </w:rPr>
+        <w:t xml:space="preserve">Você tem um filme preferido?  Sim </w:t>
+      </w:r>
+      <w:proofErr w:type="gramStart"/>
+      <w:r>
+        <w:rPr>
+          <w:b/>
+          <w:bCs/>
+          <w:color w:val="auto"/>
+        </w:rPr>
+        <w:t xml:space="preserve">(  </w:t>
+      </w:r>
+      <w:proofErr w:type="gramEnd"/>
+      <w:r>
+        <w:rPr>
+          <w:b/>
+          <w:bCs/>
+          <w:color w:val="auto"/>
+        </w:rPr>
+        <w:t xml:space="preserve">  ) Não (    )</w:t>
+      </w:r>
+    </w:p>
+    <w:p>
+      <w:pPr>
+        <w:pStyle w:val="Default"/>
+        <w:pBdr>
+          <w:bottom w:val="single" w:sz="12" w:space="1" w:color="auto"/>
+        </w:pBdr>
+        <w:ind w:left="360"/>
+        <w:rPr>
+          <w:b/>
+          <w:bCs/>
+          <w:color w:val="auto"/>
+        </w:rPr>
+      </w:pPr>
+    </w:p>
+    <w:p>
+      <w:pPr>
+        <w:pStyle w:val="Default"/>
+        <w:pBdr>
+          <w:bottom w:val="single" w:sz="12" w:space="1" w:color="auto"/>
+        </w:pBdr>
+        <w:ind w:left="360"/>
+        <w:rPr>
+          <w:b/>
+          <w:bCs/>
+          <w:color w:val="auto"/>
+        </w:rPr>
+      </w:pPr>
+      <w:r>
+        <w:rPr>
+          <w:b/>
+          <w:bCs/>
+          <w:color w:val="auto"/>
+        </w:rPr>
+        <w:t xml:space="preserve">Qual filme? </w:t>
+      </w:r>
+      <w:r>
+        <w:rPr>
+          <w:b/>
+          <w:color w:val="auto"/>
+        </w:rPr>
+        <w:t>______________________________________________________</w:t>
+      </w:r>
+    </w:p>
+    <w:p>
+      <w:pPr>
+        <w:pStyle w:val="Default"/>
+        <w:pBdr>
+          <w:bottom w:val="single" w:sz="12" w:space="1" w:color="auto"/>
+        </w:pBdr>
+        <w:ind w:left="360"/>
+        <w:jc w:val="both"/>
+        <w:rPr>
+          <w:b/>
+          <w:color w:val="auto"/>
+        </w:rPr>
+      </w:pPr>
+    </w:p>
+    <w:p>
+      <w:pPr>
+        <w:pStyle w:val="PargrafodaLista"/>
+        <w:numPr>
+          <w:ilvl w:val="0"/>
+          <w:numId w:val="1"/>
+        </w:numPr>
+      </w:pPr>
+      <w:r>
+        <w:rPr>
+          <w:b/>
+        </w:rPr>
+        <w:t xml:space="preserve">O que você achou </w:t>
+      </w:r>
+      <w:proofErr w:type="gramStart"/>
+      <w:r>
+        <w:rPr>
+          <w:b/>
+        </w:rPr>
+        <w:t>dos cine</w:t>
+      </w:r>
+      <w:proofErr w:type="gramEnd"/>
+      <w:r>
+        <w:rPr>
+          <w:b/>
+        </w:rPr>
+        <w:t xml:space="preserve"> debates e oficinas?      _____________________________________________________________________________________________________________________________________________________________________________________________</w:t>
       </w:r>
       <w:bookmarkStart w:id="0" w:name="_GoBack"/>
       <w:bookmarkEnd w:id="0"/>
@@ -17,6 +894,127 @@
     </w:sectPr>
   </w:body>
 </w:document>
+</file>
+
+<file path=word/numbering.xml><?xml version="1.0" encoding="utf-8"?>
+<w:numbering xmlns:wpc="http://schemas.microsoft.com/office/word/2010/wordprocessingCanvas" xmlns:mc="http://schemas.openxmlformats.org/markup-compatibility/2006" xmlns:o="urn:schemas-microsoft-com:office:office" xmlns:r="http://schemas.openxmlformats.org/officeDocument/2006/relationships" xmlns:m="http://schemas.openxmlformats.org/officeDocument/2006/math" xmlns:v="urn:schemas-microsoft-com:vml" xmlns:wp14="http://schemas.microsoft.com/office/word/2010/wordprocessingDrawing" xmlns:wp="http://schemas.openxmlformats.org/drawingml/2006/wordprocessingDrawing" xmlns:w10="urn:schemas-microsoft-com:office:word" xmlns:w="http://schemas.openxmlformats.org/wordprocessingml/2006/main" xmlns:w14="http://schemas.microsoft.com/office/word/2010/wordml" xmlns:w15="http://schemas.microsoft.com/office/word/2012/wordml" xmlns:wpg="http://schemas.microsoft.com/office/word/2010/wordprocessingGroup" xmlns:wpi="http://schemas.microsoft.com/office/word/2010/wordprocessingInk" xmlns:wne="http://schemas.microsoft.com/office/word/2006/wordml" xmlns:wps="http://schemas.microsoft.com/office/word/2010/wordprocessingShape" mc:Ignorable="w14 w15 wp14">
+  <w:abstractNum w:abstractNumId="0" w15:restartNumberingAfterBreak="0">
+    <w:nsid w:val="07033E41"/>
+    <w:multiLevelType w:val="hybridMultilevel"/>
+    <w:tmpl w:val="CF800524"/>
+    <w:lvl w:ilvl="0" w:tplc="0416000F">
+      <w:start w:val="1"/>
+      <w:numFmt w:val="decimal"/>
+      <w:lvlText w:val="%1."/>
+      <w:lvlJc w:val="left"/>
+      <w:pPr>
+        <w:ind w:left="720" w:hanging="360"/>
+      </w:pPr>
+    </w:lvl>
+    <w:lvl w:ilvl="1" w:tplc="04160019">
+      <w:start w:val="1"/>
+      <w:numFmt w:val="lowerLetter"/>
+      <w:lvlText w:val="%2."/>
+      <w:lvlJc w:val="left"/>
+      <w:pPr>
+        <w:ind w:left="1440" w:hanging="360"/>
+      </w:pPr>
+    </w:lvl>
+    <w:lvl w:ilvl="2" w:tplc="0416001B">
+      <w:start w:val="1"/>
+      <w:numFmt w:val="lowerRoman"/>
+      <w:lvlText w:val="%3."/>
+      <w:lvlJc w:val="right"/>
+      <w:pPr>
+        <w:ind w:left="2160" w:hanging="180"/>
+      </w:pPr>
+    </w:lvl>
+    <w:lvl w:ilvl="3" w:tplc="0416000F">
+      <w:start w:val="1"/>
+      <w:numFmt w:val="decimal"/>
+      <w:lvlText w:val="%4."/>
+      <w:lvlJc w:val="left"/>
+      <w:pPr>
+        <w:ind w:left="2880" w:hanging="360"/>
+      </w:pPr>
+    </w:lvl>
+    <w:lvl w:ilvl="4" w:tplc="04160019">
+      <w:start w:val="1"/>
+      <w:numFmt w:val="lowerLetter"/>
+      <w:lvlText w:val="%5."/>
+      <w:lvlJc w:val="left"/>
+      <w:pPr>
+        <w:ind w:left="3600" w:hanging="360"/>
+      </w:pPr>
+    </w:lvl>
+    <w:lvl w:ilvl="5" w:tplc="0416001B">
+      <w:start w:val="1"/>
+      <w:numFmt w:val="lowerRoman"/>
+      <w:lvlText w:val="%6."/>
+      <w:lvlJc w:val="right"/>
+      <w:pPr>
+        <w:ind w:left="4320" w:hanging="180"/>
+      </w:pPr>
+    </w:lvl>
+    <w:lvl w:ilvl="6" w:tplc="0416000F">
+      <w:start w:val="1"/>
+      <w:numFmt w:val="decimal"/>
+      <w:lvlText w:val="%7."/>
+      <w:lvlJc w:val="left"/>
+      <w:pPr>
+        <w:ind w:left="5040" w:hanging="360"/>
+      </w:pPr>
+    </w:lvl>
+    <w:lvl w:ilvl="7" w:tplc="04160019">
+      <w:start w:val="1"/>
+      <w:numFmt w:val="lowerLetter"/>
+      <w:lvlText w:val="%8."/>
+      <w:lvlJc w:val="left"/>
+      <w:pPr>
+        <w:ind w:left="5760" w:hanging="360"/>
+      </w:pPr>
+    </w:lvl>
+    <w:lvl w:ilvl="8" w:tplc="0416001B">
+      <w:start w:val="1"/>
+      <w:numFmt w:val="lowerRoman"/>
+      <w:lvlText w:val="%9."/>
+      <w:lvlJc w:val="right"/>
+      <w:pPr>
+        <w:ind w:left="6480" w:hanging="180"/>
+      </w:pPr>
+    </w:lvl>
+  </w:abstractNum>
+  <w:num w:numId="1">
+    <w:abstractNumId w:val="0"/>
+    <w:lvlOverride w:ilvl="0">
+      <w:startOverride w:val="1"/>
+    </w:lvlOverride>
+    <w:lvlOverride w:ilvl="1">
+      <w:startOverride w:val="1"/>
+    </w:lvlOverride>
+    <w:lvlOverride w:ilvl="2">
+      <w:startOverride w:val="1"/>
+    </w:lvlOverride>
+    <w:lvlOverride w:ilvl="3">
+      <w:startOverride w:val="1"/>
+    </w:lvlOverride>
+    <w:lvlOverride w:ilvl="4">
+      <w:startOverride w:val="1"/>
+    </w:lvlOverride>
+    <w:lvlOverride w:ilvl="5">
+      <w:startOverride w:val="1"/>
+    </w:lvlOverride>
+    <w:lvlOverride w:ilvl="6">
+      <w:startOverride w:val="1"/>
+    </w:lvlOverride>
+    <w:lvlOverride w:ilvl="7">
+      <w:startOverride w:val="1"/>
+    </w:lvlOverride>
+    <w:lvlOverride w:ilvl="8">
+      <w:startOverride w:val="1"/>
+    </w:lvlOverride>
+  </w:num>
+</w:numbering>
 </file>
 
 <file path=word/styles.xml><?xml version="1.0" encoding="utf-8"?>
@@ -412,6 +1410,10 @@
   <w:style w:type="paragraph" w:default="1" w:styleId="Normal">
     <w:name w:val="Normal"/>
     <w:qFormat/>
+    <w:rsid w:val="000862FB"/>
+    <w:pPr>
+      <w:spacing w:line="256" w:lineRule="auto"/>
+    </w:pPr>
   </w:style>
   <w:style w:type="character" w:default="1" w:styleId="Fontepargpadro">
     <w:name w:val="Default Paragraph Font"/>
@@ -439,6 +1441,33 @@
     <w:uiPriority w:val="99"/>
     <w:semiHidden/>
     <w:unhideWhenUsed/>
+  </w:style>
+  <w:style w:type="paragraph" w:styleId="PargrafodaLista">
+    <w:name w:val="List Paragraph"/>
+    <w:basedOn w:val="Normal"/>
+    <w:uiPriority w:val="34"/>
+    <w:qFormat/>
+    <w:rsid w:val="000862FB"/>
+    <w:pPr>
+      <w:ind w:left="720"/>
+      <w:contextualSpacing/>
+    </w:pPr>
+  </w:style>
+  <w:style w:type="paragraph" w:customStyle="1" w:styleId="Default">
+    <w:name w:val="Default"/>
+    <w:rsid w:val="000862FB"/>
+    <w:pPr>
+      <w:autoSpaceDE w:val="0"/>
+      <w:autoSpaceDN w:val="0"/>
+      <w:adjustRightInd w:val="0"/>
+      <w:spacing w:after="0" w:line="240" w:lineRule="auto"/>
+    </w:pPr>
+    <w:rPr>
+      <w:rFonts w:ascii="Times New Roman" w:hAnsi="Times New Roman" w:cs="Times New Roman"/>
+      <w:color w:val="000000"/>
+      <w:sz w:val="24"/>
+      <w:szCs w:val="24"/>
+    </w:rPr>
   </w:style>
 </w:styles>
 </file>

</xml_diff>